<commit_message>
Updated the Architecture Design Document according to received feedback
</commit_message>
<xml_diff>
--- a/Documents/Antiquarian_documentul_de_proiectare_arhitecturala.docx
+++ b/Documents/Antiquarian_documentul_de_proiectare_arhitecturala.docx
@@ -36,41 +36,26 @@
           <w:szCs w:val="20"/>
         </w:rPr>
         <w:br/>
-      </w:r>
-      <w:r>
+        <w:t>Ion Daniela Alexandra 333CB</w:t>
+      </w:r>
+    </w:p>
+    <w:p>
+      <w:pPr>
+        <w:jc w:val="right"/>
         <w:rPr>
           <w:b/>
           <w:sz w:val="20"/>
           <w:szCs w:val="20"/>
         </w:rPr>
-        <w:t>Ion Daniela Alexandra 333CB</w:t>
-      </w:r>
-    </w:p>
-    <w:p>
-      <w:pPr>
-        <w:jc w:val="right"/>
+      </w:pPr>
+      <w:proofErr w:type="spellStart"/>
+      <w:r>
         <w:rPr>
           <w:b/>
           <w:sz w:val="20"/>
           <w:szCs w:val="20"/>
         </w:rPr>
-      </w:pPr>
-      <w:proofErr w:type="spellStart"/>
-      <w:r>
-        <w:rPr>
-          <w:b/>
-          <w:sz w:val="20"/>
-          <w:szCs w:val="20"/>
-        </w:rPr>
-        <w:t>Ț</w:t>
-      </w:r>
-      <w:r>
-        <w:rPr>
-          <w:b/>
-          <w:sz w:val="20"/>
-          <w:szCs w:val="20"/>
-        </w:rPr>
-        <w:t>eculescu</w:t>
+        <w:t>Țeculescu</w:t>
       </w:r>
       <w:proofErr w:type="spellEnd"/>
       <w:r>
@@ -273,10 +258,7 @@
       </w:r>
       <w:proofErr w:type="spellEnd"/>
       <w:r>
-        <w:t xml:space="preserve"> Godot</w:t>
-      </w:r>
-      <w:r>
-        <w:t xml:space="preserve"> </w:t>
+        <w:t xml:space="preserve"> Godot </w:t>
       </w:r>
       <w:proofErr w:type="spellStart"/>
       <w:r>
@@ -549,10 +531,7 @@
       </w:r>
       <w:proofErr w:type="spellStart"/>
       <w:r>
-        <w:t>relaxa</w:t>
-      </w:r>
-      <w:r>
-        <w:t>rea</w:t>
+        <w:t>relaxarea</w:t>
       </w:r>
       <w:proofErr w:type="spellEnd"/>
       <w:r>
@@ -1097,10 +1076,7 @@
       </w:r>
       <w:proofErr w:type="spellEnd"/>
       <w:r>
-        <w:t xml:space="preserve"> di</w:t>
-      </w:r>
-      <w:r>
-        <w:t xml:space="preserve">n </w:t>
+        <w:t xml:space="preserve"> din </w:t>
       </w:r>
       <w:proofErr w:type="spellStart"/>
       <w:r>
@@ -1633,10 +1609,7 @@
       </w:r>
       <w:proofErr w:type="spellEnd"/>
       <w:r>
-        <w:t xml:space="preserve"> pe care n</w:t>
-      </w:r>
-      <w:r>
-        <w:t xml:space="preserve">e-am </w:t>
+        <w:t xml:space="preserve"> pe care ne-am </w:t>
       </w:r>
       <w:proofErr w:type="spellStart"/>
       <w:r>
@@ -1875,10 +1848,7 @@
       </w:r>
       <w:proofErr w:type="spellStart"/>
       <w:r>
-        <w:t>joc</w:t>
-      </w:r>
-      <w:r>
-        <w:t>urilor</w:t>
+        <w:t>jocurilor</w:t>
       </w:r>
       <w:proofErr w:type="spellEnd"/>
       <w:r>
@@ -2124,8 +2094,6 @@
       </w:r>
       <w:r>
         <w:tab/>
-      </w:r>
-      <w:r>
         <w:t xml:space="preserve">View-ul </w:t>
       </w:r>
       <w:proofErr w:type="spellStart"/>
@@ -2328,10 +2296,7 @@
       </w:r>
       <w:proofErr w:type="spellEnd"/>
       <w:r>
-        <w:t xml:space="preserve"> HUD-ul</w:t>
-      </w:r>
-      <w:r>
-        <w:t xml:space="preserve"> in sine, care </w:t>
+        <w:t xml:space="preserve"> HUD-ul in sine, care </w:t>
       </w:r>
       <w:proofErr w:type="spellStart"/>
       <w:r>
@@ -2491,10 +2456,7 @@
       </w:r>
       <w:proofErr w:type="spellEnd"/>
       <w:r>
-        <w:t xml:space="preserve"> al</w:t>
-      </w:r>
-      <w:r>
-        <w:t xml:space="preserve">e </w:t>
+        <w:t xml:space="preserve"> ale </w:t>
       </w:r>
       <w:proofErr w:type="spellStart"/>
       <w:r>
@@ -2702,10 +2664,7 @@
       </w:r>
       <w:proofErr w:type="spellStart"/>
       <w:r>
-        <w:t>exc</w:t>
-      </w:r>
-      <w:r>
-        <w:t>lusiv</w:t>
+        <w:t>exclusiv</w:t>
       </w:r>
       <w:proofErr w:type="spellEnd"/>
       <w:r>
@@ -3003,6 +2962,2647 @@
     <w:p>
       <w:pPr>
         <w:pStyle w:val="Standard"/>
+        <w:rPr>
+          <w:b/>
+          <w:bCs/>
+        </w:rPr>
+      </w:pPr>
+    </w:p>
+    <w:p>
+      <w:pPr>
+        <w:pStyle w:val="Standard"/>
+        <w:rPr>
+          <w:b/>
+          <w:bCs/>
+        </w:rPr>
+      </w:pPr>
+      <w:r>
+        <w:rPr>
+          <w:b/>
+          <w:bCs/>
+        </w:rPr>
+        <w:t xml:space="preserve">Game Handler </w:t>
+      </w:r>
+      <w:r>
+        <w:rPr>
+          <w:bCs/>
+        </w:rPr>
+        <w:t xml:space="preserve">se </w:t>
+      </w:r>
+      <w:proofErr w:type="spellStart"/>
+      <w:r>
+        <w:rPr>
+          <w:bCs/>
+        </w:rPr>
+        <w:t>ocupa</w:t>
+      </w:r>
+      <w:proofErr w:type="spellEnd"/>
+      <w:r>
+        <w:rPr>
+          <w:bCs/>
+        </w:rPr>
+        <w:t xml:space="preserve"> de </w:t>
+      </w:r>
+      <w:proofErr w:type="spellStart"/>
+      <w:r>
+        <w:rPr>
+          <w:bCs/>
+        </w:rPr>
+        <w:t>lansarea</w:t>
+      </w:r>
+      <w:proofErr w:type="spellEnd"/>
+      <w:r>
+        <w:rPr>
+          <w:bCs/>
+        </w:rPr>
+        <w:t xml:space="preserve"> </w:t>
+      </w:r>
+      <w:proofErr w:type="spellStart"/>
+      <w:r>
+        <w:rPr>
+          <w:bCs/>
+        </w:rPr>
+        <w:t>scenelor</w:t>
+      </w:r>
+      <w:proofErr w:type="spellEnd"/>
+      <w:r>
+        <w:rPr>
+          <w:b/>
+          <w:bCs/>
+        </w:rPr>
+        <w:t xml:space="preserve"> Game World </w:t>
+      </w:r>
+      <w:proofErr w:type="spellStart"/>
+      <w:r>
+        <w:rPr>
+          <w:bCs/>
+        </w:rPr>
+        <w:t>si</w:t>
+      </w:r>
+      <w:proofErr w:type="spellEnd"/>
+      <w:r>
+        <w:rPr>
+          <w:b/>
+          <w:bCs/>
+        </w:rPr>
+        <w:t xml:space="preserve"> Menu Handler</w:t>
+      </w:r>
+      <w:r>
+        <w:rPr>
+          <w:bCs/>
+        </w:rPr>
+        <w:t>.</w:t>
+      </w:r>
+    </w:p>
+    <w:p>
+      <w:pPr>
+        <w:pStyle w:val="Standard"/>
+        <w:rPr>
+          <w:b/>
+          <w:bCs/>
+        </w:rPr>
+      </w:pPr>
+      <w:r>
+        <w:rPr>
+          <w:b/>
+          <w:bCs/>
+        </w:rPr>
+        <w:t xml:space="preserve">Menu Handler </w:t>
+      </w:r>
+      <w:r>
+        <w:rPr>
+          <w:bCs/>
+        </w:rPr>
+        <w:t xml:space="preserve">face </w:t>
+      </w:r>
+      <w:proofErr w:type="spellStart"/>
+      <w:r>
+        <w:rPr>
+          <w:bCs/>
+        </w:rPr>
+        <w:t>managementul</w:t>
+      </w:r>
+      <w:proofErr w:type="spellEnd"/>
+      <w:r>
+        <w:rPr>
+          <w:bCs/>
+        </w:rPr>
+        <w:t xml:space="preserve"> </w:t>
+      </w:r>
+      <w:proofErr w:type="spellStart"/>
+      <w:r>
+        <w:rPr>
+          <w:bCs/>
+        </w:rPr>
+        <w:t>paginilor</w:t>
+      </w:r>
+      <w:proofErr w:type="spellEnd"/>
+      <w:r>
+        <w:rPr>
+          <w:bCs/>
+        </w:rPr>
+        <w:t xml:space="preserve"> din </w:t>
+      </w:r>
+      <w:proofErr w:type="spellStart"/>
+      <w:r>
+        <w:rPr>
+          <w:bCs/>
+        </w:rPr>
+        <w:t>meniu</w:t>
+      </w:r>
+      <w:proofErr w:type="spellEnd"/>
+      <w:r>
+        <w:rPr>
+          <w:bCs/>
+        </w:rPr>
+        <w:t xml:space="preserve"> </w:t>
+      </w:r>
+      <w:proofErr w:type="spellStart"/>
+      <w:r>
+        <w:rPr>
+          <w:bCs/>
+        </w:rPr>
+        <w:t>incarcand</w:t>
+      </w:r>
+      <w:proofErr w:type="spellEnd"/>
+      <w:r>
+        <w:rPr>
+          <w:bCs/>
+        </w:rPr>
+        <w:t xml:space="preserve"> </w:t>
+      </w:r>
+      <w:proofErr w:type="spellStart"/>
+      <w:r>
+        <w:rPr>
+          <w:bCs/>
+        </w:rPr>
+        <w:t>elementele</w:t>
+      </w:r>
+      <w:proofErr w:type="spellEnd"/>
+      <w:r>
+        <w:rPr>
+          <w:bCs/>
+        </w:rPr>
+        <w:t xml:space="preserve"> de </w:t>
+      </w:r>
+      <w:proofErr w:type="spellStart"/>
+      <w:r>
+        <w:rPr>
+          <w:bCs/>
+        </w:rPr>
+        <w:t>interfata</w:t>
+      </w:r>
+      <w:proofErr w:type="spellEnd"/>
+      <w:r>
+        <w:rPr>
+          <w:bCs/>
+        </w:rPr>
+        <w:t xml:space="preserve"> in </w:t>
+      </w:r>
+      <w:proofErr w:type="spellStart"/>
+      <w:r>
+        <w:rPr>
+          <w:bCs/>
+        </w:rPr>
+        <w:t>acestea</w:t>
+      </w:r>
+      <w:proofErr w:type="spellEnd"/>
+      <w:r>
+        <w:rPr>
+          <w:bCs/>
+        </w:rPr>
+        <w:t>.</w:t>
+      </w:r>
+    </w:p>
+    <w:p>
+      <w:pPr>
+        <w:pStyle w:val="Standard"/>
+        <w:rPr>
+          <w:bCs/>
+        </w:rPr>
+      </w:pPr>
+      <w:r>
+        <w:rPr>
+          <w:b/>
+          <w:bCs/>
+        </w:rPr>
+        <w:t xml:space="preserve">Menu Page </w:t>
+      </w:r>
+      <w:proofErr w:type="spellStart"/>
+      <w:r>
+        <w:rPr>
+          <w:bCs/>
+        </w:rPr>
+        <w:t>serveste</w:t>
+      </w:r>
+      <w:proofErr w:type="spellEnd"/>
+      <w:r>
+        <w:rPr>
+          <w:bCs/>
+        </w:rPr>
+        <w:t xml:space="preserve"> ca un container </w:t>
+      </w:r>
+      <w:proofErr w:type="spellStart"/>
+      <w:r>
+        <w:rPr>
+          <w:bCs/>
+        </w:rPr>
+        <w:t>pentru</w:t>
+      </w:r>
+      <w:proofErr w:type="spellEnd"/>
+      <w:r>
+        <w:rPr>
+          <w:bCs/>
+        </w:rPr>
+        <w:t xml:space="preserve"> diverse </w:t>
+      </w:r>
+      <w:proofErr w:type="spellStart"/>
+      <w:r>
+        <w:rPr>
+          <w:bCs/>
+        </w:rPr>
+        <w:t>elemente</w:t>
+      </w:r>
+      <w:proofErr w:type="spellEnd"/>
+      <w:r>
+        <w:rPr>
+          <w:bCs/>
+        </w:rPr>
+        <w:t xml:space="preserve"> de </w:t>
+      </w:r>
+      <w:proofErr w:type="spellStart"/>
+      <w:r>
+        <w:rPr>
+          <w:bCs/>
+        </w:rPr>
+        <w:t>interfata</w:t>
+      </w:r>
+      <w:proofErr w:type="spellEnd"/>
+      <w:r>
+        <w:rPr>
+          <w:bCs/>
+        </w:rPr>
+        <w:t xml:space="preserve"> care </w:t>
+      </w:r>
+      <w:proofErr w:type="spellStart"/>
+      <w:r>
+        <w:rPr>
+          <w:bCs/>
+        </w:rPr>
+        <w:t>vor</w:t>
+      </w:r>
+      <w:proofErr w:type="spellEnd"/>
+      <w:r>
+        <w:rPr>
+          <w:bCs/>
+        </w:rPr>
+        <w:t xml:space="preserve"> fi </w:t>
+      </w:r>
+      <w:proofErr w:type="spellStart"/>
+      <w:r>
+        <w:rPr>
+          <w:bCs/>
+        </w:rPr>
+        <w:t>mai</w:t>
+      </w:r>
+      <w:proofErr w:type="spellEnd"/>
+      <w:r>
+        <w:rPr>
+          <w:bCs/>
+        </w:rPr>
+        <w:t xml:space="preserve"> </w:t>
+      </w:r>
+      <w:proofErr w:type="spellStart"/>
+      <w:r>
+        <w:rPr>
+          <w:bCs/>
+        </w:rPr>
+        <w:t>departe</w:t>
+      </w:r>
+      <w:proofErr w:type="spellEnd"/>
+      <w:r>
+        <w:rPr>
+          <w:bCs/>
+        </w:rPr>
+        <w:t xml:space="preserve"> </w:t>
+      </w:r>
+      <w:proofErr w:type="spellStart"/>
+      <w:r>
+        <w:rPr>
+          <w:bCs/>
+        </w:rPr>
+        <w:t>afisate</w:t>
+      </w:r>
+      <w:proofErr w:type="spellEnd"/>
+      <w:r>
+        <w:rPr>
+          <w:bCs/>
+        </w:rPr>
+        <w:t xml:space="preserve"> in </w:t>
+      </w:r>
+      <w:proofErr w:type="spellStart"/>
+      <w:r>
+        <w:rPr>
+          <w:bCs/>
+        </w:rPr>
+        <w:t>meniu</w:t>
+      </w:r>
+      <w:proofErr w:type="spellEnd"/>
+      <w:r>
+        <w:rPr>
+          <w:bCs/>
+        </w:rPr>
+        <w:t>.</w:t>
+      </w:r>
+    </w:p>
+    <w:p>
+      <w:pPr>
+        <w:pStyle w:val="Standard"/>
+        <w:rPr>
+          <w:bCs/>
+        </w:rPr>
+      </w:pPr>
+      <w:r>
+        <w:rPr>
+          <w:b/>
+          <w:bCs/>
+        </w:rPr>
+        <w:t xml:space="preserve">Configuration Manager </w:t>
+      </w:r>
+      <w:proofErr w:type="spellStart"/>
+      <w:r>
+        <w:rPr>
+          <w:bCs/>
+        </w:rPr>
+        <w:t>este</w:t>
+      </w:r>
+      <w:proofErr w:type="spellEnd"/>
+      <w:r>
+        <w:rPr>
+          <w:bCs/>
+        </w:rPr>
+        <w:t xml:space="preserve"> un singleton care </w:t>
+      </w:r>
+      <w:proofErr w:type="spellStart"/>
+      <w:r>
+        <w:rPr>
+          <w:bCs/>
+        </w:rPr>
+        <w:t>contine</w:t>
+      </w:r>
+      <w:proofErr w:type="spellEnd"/>
+      <w:r>
+        <w:rPr>
+          <w:bCs/>
+        </w:rPr>
+        <w:t xml:space="preserve"> </w:t>
+      </w:r>
+      <w:proofErr w:type="spellStart"/>
+      <w:r>
+        <w:rPr>
+          <w:bCs/>
+        </w:rPr>
+        <w:t>datele</w:t>
+      </w:r>
+      <w:proofErr w:type="spellEnd"/>
+      <w:r>
+        <w:rPr>
+          <w:bCs/>
+        </w:rPr>
+        <w:t xml:space="preserve"> de </w:t>
+      </w:r>
+      <w:proofErr w:type="spellStart"/>
+      <w:r>
+        <w:rPr>
+          <w:bCs/>
+        </w:rPr>
+        <w:t>configurare</w:t>
+      </w:r>
+      <w:proofErr w:type="spellEnd"/>
+      <w:r>
+        <w:rPr>
+          <w:bCs/>
+        </w:rPr>
+        <w:t xml:space="preserve"> </w:t>
+      </w:r>
+      <w:proofErr w:type="spellStart"/>
+      <w:r>
+        <w:rPr>
+          <w:bCs/>
+        </w:rPr>
+        <w:t>pentru</w:t>
+      </w:r>
+      <w:proofErr w:type="spellEnd"/>
+      <w:r>
+        <w:rPr>
+          <w:bCs/>
+        </w:rPr>
+        <w:t xml:space="preserve"> a fi </w:t>
+      </w:r>
+      <w:proofErr w:type="spellStart"/>
+      <w:r>
+        <w:rPr>
+          <w:bCs/>
+        </w:rPr>
+        <w:t>usor</w:t>
+      </w:r>
+      <w:proofErr w:type="spellEnd"/>
+      <w:r>
+        <w:rPr>
+          <w:bCs/>
+        </w:rPr>
+        <w:t xml:space="preserve"> </w:t>
+      </w:r>
+      <w:proofErr w:type="spellStart"/>
+      <w:r>
+        <w:rPr>
+          <w:bCs/>
+        </w:rPr>
+        <w:t>accesibile</w:t>
+      </w:r>
+      <w:proofErr w:type="spellEnd"/>
+      <w:r>
+        <w:rPr>
+          <w:bCs/>
+        </w:rPr>
+        <w:t xml:space="preserve"> la </w:t>
+      </w:r>
+      <w:proofErr w:type="spellStart"/>
+      <w:r>
+        <w:rPr>
+          <w:bCs/>
+        </w:rPr>
+        <w:t>nivel</w:t>
+      </w:r>
+      <w:proofErr w:type="spellEnd"/>
+      <w:r>
+        <w:rPr>
+          <w:bCs/>
+        </w:rPr>
+        <w:t xml:space="preserve"> global.</w:t>
+      </w:r>
+    </w:p>
+    <w:p>
+      <w:pPr>
+        <w:pStyle w:val="Standard"/>
+        <w:rPr>
+          <w:bCs/>
+        </w:rPr>
+      </w:pPr>
+      <w:r>
+        <w:rPr>
+          <w:b/>
+          <w:bCs/>
+        </w:rPr>
+        <w:t xml:space="preserve">Game World </w:t>
+      </w:r>
+      <w:proofErr w:type="spellStart"/>
+      <w:r>
+        <w:rPr>
+          <w:bCs/>
+        </w:rPr>
+        <w:t>incapsuleaza</w:t>
+      </w:r>
+      <w:proofErr w:type="spellEnd"/>
+      <w:r>
+        <w:rPr>
+          <w:bCs/>
+        </w:rPr>
+        <w:t xml:space="preserve"> </w:t>
+      </w:r>
+      <w:proofErr w:type="spellStart"/>
+      <w:r>
+        <w:rPr>
+          <w:bCs/>
+        </w:rPr>
+        <w:t>toate</w:t>
+      </w:r>
+      <w:proofErr w:type="spellEnd"/>
+      <w:r>
+        <w:rPr>
+          <w:bCs/>
+        </w:rPr>
+        <w:t xml:space="preserve"> </w:t>
+      </w:r>
+      <w:proofErr w:type="spellStart"/>
+      <w:r>
+        <w:rPr>
+          <w:bCs/>
+        </w:rPr>
+        <w:t>elementele</w:t>
+      </w:r>
+      <w:proofErr w:type="spellEnd"/>
+      <w:r>
+        <w:rPr>
+          <w:bCs/>
+        </w:rPr>
+        <w:t xml:space="preserve"> </w:t>
+      </w:r>
+      <w:proofErr w:type="spellStart"/>
+      <w:r>
+        <w:rPr>
+          <w:bCs/>
+        </w:rPr>
+        <w:t>prezente</w:t>
+      </w:r>
+      <w:proofErr w:type="spellEnd"/>
+      <w:r>
+        <w:rPr>
+          <w:bCs/>
+        </w:rPr>
+        <w:t xml:space="preserve"> in </w:t>
+      </w:r>
+      <w:proofErr w:type="spellStart"/>
+      <w:r>
+        <w:rPr>
+          <w:bCs/>
+        </w:rPr>
+        <w:t>lumea</w:t>
+      </w:r>
+      <w:proofErr w:type="spellEnd"/>
+      <w:r>
+        <w:rPr>
+          <w:bCs/>
+        </w:rPr>
+        <w:t xml:space="preserve"> </w:t>
+      </w:r>
+      <w:proofErr w:type="spellStart"/>
+      <w:r>
+        <w:rPr>
+          <w:bCs/>
+        </w:rPr>
+        <w:t>jocului</w:t>
+      </w:r>
+      <w:proofErr w:type="spellEnd"/>
+      <w:r>
+        <w:rPr>
+          <w:bCs/>
+        </w:rPr>
+        <w:t xml:space="preserve"> </w:t>
+      </w:r>
+      <w:proofErr w:type="spellStart"/>
+      <w:r>
+        <w:rPr>
+          <w:bCs/>
+        </w:rPr>
+        <w:t>prin</w:t>
+      </w:r>
+      <w:proofErr w:type="spellEnd"/>
+      <w:r>
+        <w:rPr>
+          <w:bCs/>
+        </w:rPr>
+        <w:t xml:space="preserve"> </w:t>
+      </w:r>
+      <w:proofErr w:type="spellStart"/>
+      <w:r>
+        <w:rPr>
+          <w:bCs/>
+        </w:rPr>
+        <w:t>intermediul</w:t>
+      </w:r>
+      <w:proofErr w:type="spellEnd"/>
+      <w:r>
+        <w:rPr>
+          <w:bCs/>
+        </w:rPr>
+        <w:t xml:space="preserve"> </w:t>
+      </w:r>
+      <w:proofErr w:type="spellStart"/>
+      <w:r>
+        <w:rPr>
+          <w:bCs/>
+        </w:rPr>
+        <w:t>unor</w:t>
+      </w:r>
+      <w:proofErr w:type="spellEnd"/>
+      <w:r>
+        <w:rPr>
+          <w:bCs/>
+        </w:rPr>
+        <w:t xml:space="preserve"> </w:t>
+      </w:r>
+      <w:proofErr w:type="spellStart"/>
+      <w:r>
+        <w:rPr>
+          <w:bCs/>
+        </w:rPr>
+        <w:t>manageri</w:t>
+      </w:r>
+      <w:proofErr w:type="spellEnd"/>
+      <w:r>
+        <w:rPr>
+          <w:bCs/>
+        </w:rPr>
+        <w:t>.</w:t>
+      </w:r>
+    </w:p>
+    <w:p>
+      <w:pPr>
+        <w:pStyle w:val="Standard"/>
+        <w:rPr>
+          <w:b/>
+          <w:bCs/>
+        </w:rPr>
+      </w:pPr>
+      <w:r>
+        <w:rPr>
+          <w:b/>
+          <w:bCs/>
+        </w:rPr>
+        <w:lastRenderedPageBreak/>
+        <w:t>Tile</w:t>
+      </w:r>
+      <w:r>
+        <w:rPr>
+          <w:b/>
+          <w:bCs/>
+        </w:rPr>
+        <w:t xml:space="preserve"> </w:t>
+      </w:r>
+      <w:r>
+        <w:rPr>
+          <w:b/>
+          <w:bCs/>
+        </w:rPr>
+        <w:t>Manager</w:t>
+      </w:r>
+      <w:r>
+        <w:rPr>
+          <w:bCs/>
+        </w:rPr>
+        <w:t xml:space="preserve"> se </w:t>
+      </w:r>
+      <w:proofErr w:type="spellStart"/>
+      <w:r>
+        <w:rPr>
+          <w:bCs/>
+        </w:rPr>
+        <w:t>ocupa</w:t>
+      </w:r>
+      <w:proofErr w:type="spellEnd"/>
+      <w:r>
+        <w:rPr>
+          <w:bCs/>
+        </w:rPr>
+        <w:t xml:space="preserve"> de </w:t>
+      </w:r>
+      <w:proofErr w:type="spellStart"/>
+      <w:r>
+        <w:rPr>
+          <w:bCs/>
+        </w:rPr>
+        <w:t>afisarea</w:t>
+      </w:r>
+      <w:proofErr w:type="spellEnd"/>
+      <w:r>
+        <w:rPr>
+          <w:bCs/>
+        </w:rPr>
+        <w:t xml:space="preserve"> </w:t>
+      </w:r>
+      <w:proofErr w:type="spellStart"/>
+      <w:r>
+        <w:rPr>
+          <w:bCs/>
+        </w:rPr>
+        <w:t>eficienta</w:t>
+      </w:r>
+      <w:proofErr w:type="spellEnd"/>
+      <w:r>
+        <w:rPr>
+          <w:bCs/>
+        </w:rPr>
+        <w:t xml:space="preserve"> a </w:t>
+      </w:r>
+      <w:proofErr w:type="spellStart"/>
+      <w:r>
+        <w:rPr>
+          <w:bCs/>
+        </w:rPr>
+        <w:t>terenului</w:t>
+      </w:r>
+      <w:proofErr w:type="spellEnd"/>
+      <w:r>
+        <w:rPr>
+          <w:bCs/>
+        </w:rPr>
+        <w:t xml:space="preserve"> </w:t>
+      </w:r>
+      <w:proofErr w:type="spellStart"/>
+      <w:r>
+        <w:rPr>
+          <w:bCs/>
+        </w:rPr>
+        <w:t>fara</w:t>
+      </w:r>
+      <w:proofErr w:type="spellEnd"/>
+      <w:r>
+        <w:rPr>
+          <w:bCs/>
+        </w:rPr>
+        <w:t xml:space="preserve"> </w:t>
+      </w:r>
+      <w:proofErr w:type="gramStart"/>
+      <w:r>
+        <w:rPr>
+          <w:bCs/>
+        </w:rPr>
+        <w:t>a</w:t>
+      </w:r>
+      <w:proofErr w:type="gramEnd"/>
+      <w:r>
+        <w:rPr>
+          <w:bCs/>
+        </w:rPr>
+        <w:t xml:space="preserve"> </w:t>
+      </w:r>
+      <w:proofErr w:type="spellStart"/>
+      <w:r>
+        <w:rPr>
+          <w:bCs/>
+        </w:rPr>
+        <w:t>instantia</w:t>
+      </w:r>
+      <w:proofErr w:type="spellEnd"/>
+      <w:r>
+        <w:rPr>
+          <w:bCs/>
+        </w:rPr>
+        <w:t xml:space="preserve"> </w:t>
+      </w:r>
+      <w:proofErr w:type="spellStart"/>
+      <w:r>
+        <w:rPr>
+          <w:bCs/>
+        </w:rPr>
+        <w:t>prea</w:t>
+      </w:r>
+      <w:proofErr w:type="spellEnd"/>
+      <w:r>
+        <w:rPr>
+          <w:bCs/>
+        </w:rPr>
+        <w:t xml:space="preserve"> </w:t>
+      </w:r>
+      <w:proofErr w:type="spellStart"/>
+      <w:r>
+        <w:rPr>
+          <w:bCs/>
+        </w:rPr>
+        <w:t>multe</w:t>
+      </w:r>
+      <w:proofErr w:type="spellEnd"/>
+      <w:r>
+        <w:rPr>
+          <w:bCs/>
+        </w:rPr>
+        <w:t xml:space="preserve"> </w:t>
+      </w:r>
+      <w:proofErr w:type="spellStart"/>
+      <w:r>
+        <w:rPr>
+          <w:bCs/>
+        </w:rPr>
+        <w:t>obiecte</w:t>
+      </w:r>
+      <w:proofErr w:type="spellEnd"/>
+      <w:r>
+        <w:rPr>
+          <w:bCs/>
+        </w:rPr>
+        <w:t xml:space="preserve"> de tip </w:t>
+      </w:r>
+      <w:r>
+        <w:rPr>
+          <w:b/>
+          <w:bCs/>
+        </w:rPr>
+        <w:t>Tile.</w:t>
+      </w:r>
+    </w:p>
+    <w:p>
+      <w:pPr>
+        <w:pStyle w:val="Standard"/>
+        <w:rPr>
+          <w:b/>
+          <w:bCs/>
+        </w:rPr>
+      </w:pPr>
+      <w:r>
+        <w:rPr>
+          <w:b/>
+          <w:bCs/>
+        </w:rPr>
+        <w:t xml:space="preserve">Tile </w:t>
+      </w:r>
+      <w:proofErr w:type="spellStart"/>
+      <w:r>
+        <w:rPr>
+          <w:bCs/>
+        </w:rPr>
+        <w:t>reprezinta</w:t>
+      </w:r>
+      <w:proofErr w:type="spellEnd"/>
+      <w:r>
+        <w:rPr>
+          <w:bCs/>
+        </w:rPr>
+        <w:t xml:space="preserve"> o </w:t>
+      </w:r>
+      <w:proofErr w:type="spellStart"/>
+      <w:r>
+        <w:rPr>
+          <w:bCs/>
+        </w:rPr>
+        <w:t>unitate</w:t>
+      </w:r>
+      <w:proofErr w:type="spellEnd"/>
+      <w:r>
+        <w:rPr>
+          <w:bCs/>
+        </w:rPr>
+        <w:t xml:space="preserve"> de </w:t>
+      </w:r>
+      <w:proofErr w:type="spellStart"/>
+      <w:r>
+        <w:rPr>
+          <w:bCs/>
+        </w:rPr>
+        <w:t>teren</w:t>
+      </w:r>
+      <w:proofErr w:type="spellEnd"/>
+      <w:r>
+        <w:rPr>
+          <w:bCs/>
+        </w:rPr>
+        <w:t xml:space="preserve"> </w:t>
+      </w:r>
+      <w:proofErr w:type="spellStart"/>
+      <w:r>
+        <w:rPr>
+          <w:bCs/>
+        </w:rPr>
+        <w:t>ce</w:t>
+      </w:r>
+      <w:proofErr w:type="spellEnd"/>
+      <w:r>
+        <w:rPr>
+          <w:bCs/>
+        </w:rPr>
+        <w:t xml:space="preserve"> </w:t>
+      </w:r>
+      <w:proofErr w:type="spellStart"/>
+      <w:r>
+        <w:rPr>
+          <w:bCs/>
+        </w:rPr>
+        <w:t>va</w:t>
+      </w:r>
+      <w:proofErr w:type="spellEnd"/>
+      <w:r>
+        <w:rPr>
+          <w:bCs/>
+        </w:rPr>
+        <w:t xml:space="preserve"> fi </w:t>
+      </w:r>
+      <w:proofErr w:type="spellStart"/>
+      <w:r>
+        <w:rPr>
+          <w:bCs/>
+        </w:rPr>
+        <w:t>afisata</w:t>
+      </w:r>
+      <w:proofErr w:type="spellEnd"/>
+      <w:r>
+        <w:rPr>
+          <w:bCs/>
+        </w:rPr>
+        <w:t xml:space="preserve"> ca background in </w:t>
+      </w:r>
+      <w:proofErr w:type="spellStart"/>
+      <w:r>
+        <w:rPr>
+          <w:bCs/>
+        </w:rPr>
+        <w:t>spatele</w:t>
+      </w:r>
+      <w:proofErr w:type="spellEnd"/>
+      <w:r>
+        <w:rPr>
+          <w:bCs/>
+        </w:rPr>
+        <w:t xml:space="preserve"> </w:t>
+      </w:r>
+      <w:proofErr w:type="spellStart"/>
+      <w:r>
+        <w:rPr>
+          <w:bCs/>
+        </w:rPr>
+        <w:t>obiectelor</w:t>
+      </w:r>
+      <w:proofErr w:type="spellEnd"/>
+      <w:r>
+        <w:rPr>
+          <w:bCs/>
+        </w:rPr>
+        <w:t xml:space="preserve"> active.</w:t>
+      </w:r>
+    </w:p>
+    <w:p>
+      <w:pPr>
+        <w:pStyle w:val="Standard"/>
+        <w:rPr>
+          <w:b/>
+          <w:bCs/>
+        </w:rPr>
+      </w:pPr>
+      <w:r>
+        <w:rPr>
+          <w:b/>
+          <w:bCs/>
+        </w:rPr>
+        <w:t xml:space="preserve">HUD </w:t>
+      </w:r>
+      <w:r>
+        <w:rPr>
+          <w:bCs/>
+        </w:rPr>
+        <w:t xml:space="preserve">face </w:t>
+      </w:r>
+      <w:proofErr w:type="spellStart"/>
+      <w:r>
+        <w:rPr>
+          <w:bCs/>
+        </w:rPr>
+        <w:t>managementul</w:t>
+      </w:r>
+      <w:proofErr w:type="spellEnd"/>
+      <w:r>
+        <w:rPr>
+          <w:bCs/>
+        </w:rPr>
+        <w:t xml:space="preserve"> </w:t>
+      </w:r>
+      <w:proofErr w:type="spellStart"/>
+      <w:r>
+        <w:rPr>
+          <w:bCs/>
+        </w:rPr>
+        <w:t>elementelor</w:t>
+      </w:r>
+      <w:proofErr w:type="spellEnd"/>
+      <w:r>
+        <w:rPr>
+          <w:bCs/>
+        </w:rPr>
+        <w:t xml:space="preserve"> de </w:t>
+      </w:r>
+      <w:proofErr w:type="spellStart"/>
+      <w:r>
+        <w:rPr>
+          <w:bCs/>
+        </w:rPr>
+        <w:t>afisare</w:t>
+      </w:r>
+      <w:proofErr w:type="spellEnd"/>
+      <w:r>
+        <w:rPr>
+          <w:bCs/>
+        </w:rPr>
+        <w:t xml:space="preserve"> ale </w:t>
+      </w:r>
+      <w:proofErr w:type="spellStart"/>
+      <w:r>
+        <w:rPr>
+          <w:bCs/>
+        </w:rPr>
+        <w:t>datelor</w:t>
+      </w:r>
+      <w:proofErr w:type="spellEnd"/>
+      <w:r>
+        <w:rPr>
+          <w:bCs/>
+        </w:rPr>
+        <w:t xml:space="preserve"> </w:t>
+      </w:r>
+      <w:proofErr w:type="spellStart"/>
+      <w:r>
+        <w:rPr>
+          <w:bCs/>
+        </w:rPr>
+        <w:t>ascunse</w:t>
+      </w:r>
+      <w:proofErr w:type="spellEnd"/>
+      <w:r>
+        <w:rPr>
+          <w:bCs/>
+        </w:rPr>
+        <w:t xml:space="preserve"> din </w:t>
+      </w:r>
+      <w:proofErr w:type="spellStart"/>
+      <w:r>
+        <w:rPr>
+          <w:bCs/>
+        </w:rPr>
+        <w:t>lumea</w:t>
+      </w:r>
+      <w:proofErr w:type="spellEnd"/>
+      <w:r>
+        <w:rPr>
+          <w:bCs/>
+        </w:rPr>
+        <w:t xml:space="preserve"> </w:t>
+      </w:r>
+      <w:proofErr w:type="spellStart"/>
+      <w:r>
+        <w:rPr>
+          <w:bCs/>
+        </w:rPr>
+        <w:t>jocului</w:t>
+      </w:r>
+      <w:proofErr w:type="spellEnd"/>
+      <w:r>
+        <w:rPr>
+          <w:bCs/>
+        </w:rPr>
+        <w:t>.</w:t>
+      </w:r>
+      <w:r>
+        <w:rPr>
+          <w:b/>
+          <w:bCs/>
+        </w:rPr>
+        <w:br/>
+        <w:t xml:space="preserve">HUD Elements </w:t>
+      </w:r>
+      <w:r>
+        <w:rPr>
+          <w:bCs/>
+        </w:rPr>
+        <w:t xml:space="preserve">sunt </w:t>
+      </w:r>
+      <w:proofErr w:type="spellStart"/>
+      <w:r>
+        <w:rPr>
+          <w:bCs/>
+        </w:rPr>
+        <w:t>elemente</w:t>
+      </w:r>
+      <w:proofErr w:type="spellEnd"/>
+      <w:r>
+        <w:rPr>
+          <w:bCs/>
+        </w:rPr>
+        <w:t xml:space="preserve"> de </w:t>
+      </w:r>
+      <w:proofErr w:type="spellStart"/>
+      <w:r>
+        <w:rPr>
+          <w:bCs/>
+        </w:rPr>
+        <w:t>interfata</w:t>
+      </w:r>
+      <w:proofErr w:type="spellEnd"/>
+      <w:r>
+        <w:rPr>
+          <w:bCs/>
+        </w:rPr>
+        <w:t xml:space="preserve"> destinate </w:t>
+      </w:r>
+      <w:proofErr w:type="spellStart"/>
+      <w:r>
+        <w:rPr>
+          <w:bCs/>
+        </w:rPr>
+        <w:t>sa</w:t>
+      </w:r>
+      <w:proofErr w:type="spellEnd"/>
+      <w:r>
+        <w:rPr>
+          <w:bCs/>
+        </w:rPr>
+        <w:t xml:space="preserve"> </w:t>
+      </w:r>
+      <w:proofErr w:type="spellStart"/>
+      <w:r>
+        <w:rPr>
+          <w:bCs/>
+        </w:rPr>
+        <w:t>asiste</w:t>
+      </w:r>
+      <w:proofErr w:type="spellEnd"/>
+      <w:r>
+        <w:rPr>
+          <w:bCs/>
+        </w:rPr>
+        <w:t xml:space="preserve"> </w:t>
+      </w:r>
+      <w:proofErr w:type="spellStart"/>
+      <w:r>
+        <w:rPr>
+          <w:bCs/>
+        </w:rPr>
+        <w:t>jucatorul</w:t>
+      </w:r>
+      <w:proofErr w:type="spellEnd"/>
+      <w:r>
+        <w:rPr>
+          <w:bCs/>
+        </w:rPr>
+        <w:t xml:space="preserve"> in </w:t>
+      </w:r>
+      <w:proofErr w:type="spellStart"/>
+      <w:r>
+        <w:rPr>
+          <w:bCs/>
+        </w:rPr>
+        <w:t>lumea</w:t>
+      </w:r>
+      <w:proofErr w:type="spellEnd"/>
+      <w:r>
+        <w:rPr>
+          <w:bCs/>
+        </w:rPr>
+        <w:t xml:space="preserve"> </w:t>
+      </w:r>
+      <w:proofErr w:type="spellStart"/>
+      <w:r>
+        <w:rPr>
+          <w:bCs/>
+        </w:rPr>
+        <w:t>jocului</w:t>
+      </w:r>
+      <w:proofErr w:type="spellEnd"/>
+      <w:r>
+        <w:rPr>
+          <w:bCs/>
+        </w:rPr>
+        <w:t>.</w:t>
+      </w:r>
+    </w:p>
+    <w:p>
+      <w:pPr>
+        <w:pStyle w:val="Standard"/>
+        <w:rPr>
+          <w:bCs/>
+        </w:rPr>
+      </w:pPr>
+      <w:r>
+        <w:rPr>
+          <w:b/>
+          <w:bCs/>
+        </w:rPr>
+        <w:t xml:space="preserve">Trade Manager </w:t>
+      </w:r>
+      <w:proofErr w:type="spellStart"/>
+      <w:r>
+        <w:rPr>
+          <w:bCs/>
+        </w:rPr>
+        <w:t>ofera</w:t>
+      </w:r>
+      <w:proofErr w:type="spellEnd"/>
+      <w:r>
+        <w:rPr>
+          <w:bCs/>
+        </w:rPr>
+        <w:t xml:space="preserve"> o </w:t>
+      </w:r>
+      <w:proofErr w:type="spellStart"/>
+      <w:r>
+        <w:rPr>
+          <w:bCs/>
+        </w:rPr>
+        <w:t>interfata</w:t>
+      </w:r>
+      <w:proofErr w:type="spellEnd"/>
+      <w:r>
+        <w:rPr>
+          <w:bCs/>
+        </w:rPr>
+        <w:t xml:space="preserve"> </w:t>
+      </w:r>
+      <w:proofErr w:type="spellStart"/>
+      <w:r>
+        <w:rPr>
+          <w:bCs/>
+        </w:rPr>
+        <w:t>ce</w:t>
+      </w:r>
+      <w:proofErr w:type="spellEnd"/>
+      <w:r>
+        <w:rPr>
+          <w:bCs/>
+        </w:rPr>
+        <w:t xml:space="preserve"> </w:t>
+      </w:r>
+      <w:proofErr w:type="spellStart"/>
+      <w:r>
+        <w:rPr>
+          <w:bCs/>
+        </w:rPr>
+        <w:t>asiste</w:t>
+      </w:r>
+      <w:proofErr w:type="spellEnd"/>
+      <w:r>
+        <w:rPr>
+          <w:bCs/>
+        </w:rPr>
+        <w:t xml:space="preserve"> </w:t>
+      </w:r>
+      <w:proofErr w:type="spellStart"/>
+      <w:r>
+        <w:rPr>
+          <w:bCs/>
+        </w:rPr>
+        <w:t>jucatorul</w:t>
+      </w:r>
+      <w:proofErr w:type="spellEnd"/>
+      <w:r>
+        <w:rPr>
+          <w:bCs/>
+        </w:rPr>
+        <w:t xml:space="preserve"> in </w:t>
+      </w:r>
+      <w:proofErr w:type="spellStart"/>
+      <w:r>
+        <w:rPr>
+          <w:bCs/>
+        </w:rPr>
+        <w:t>actiunea</w:t>
+      </w:r>
+      <w:proofErr w:type="spellEnd"/>
+      <w:r>
+        <w:rPr>
+          <w:bCs/>
+        </w:rPr>
+        <w:t xml:space="preserve"> de </w:t>
+      </w:r>
+      <w:proofErr w:type="spellStart"/>
+      <w:r>
+        <w:rPr>
+          <w:bCs/>
+        </w:rPr>
+        <w:t>negot</w:t>
+      </w:r>
+      <w:proofErr w:type="spellEnd"/>
+      <w:r>
+        <w:rPr>
+          <w:bCs/>
+        </w:rPr>
+        <w:t xml:space="preserve"> cu </w:t>
+      </w:r>
+      <w:proofErr w:type="spellStart"/>
+      <w:r>
+        <w:rPr>
+          <w:bCs/>
+        </w:rPr>
+        <w:t>diversi</w:t>
+      </w:r>
+      <w:proofErr w:type="spellEnd"/>
+      <w:r>
+        <w:rPr>
+          <w:bCs/>
+        </w:rPr>
+        <w:t xml:space="preserve"> NPC.</w:t>
+      </w:r>
+      <w:r>
+        <w:rPr>
+          <w:bCs/>
+        </w:rPr>
+        <w:t xml:space="preserve"> </w:t>
+      </w:r>
+      <w:proofErr w:type="spellStart"/>
+      <w:r>
+        <w:rPr>
+          <w:bCs/>
+        </w:rPr>
+        <w:t>Acesta</w:t>
+      </w:r>
+      <w:proofErr w:type="spellEnd"/>
+      <w:r>
+        <w:rPr>
+          <w:bCs/>
+        </w:rPr>
+        <w:t xml:space="preserve"> </w:t>
+      </w:r>
+      <w:proofErr w:type="spellStart"/>
+      <w:r>
+        <w:rPr>
+          <w:bCs/>
+        </w:rPr>
+        <w:t>este</w:t>
+      </w:r>
+      <w:proofErr w:type="spellEnd"/>
+      <w:r>
+        <w:rPr>
+          <w:bCs/>
+        </w:rPr>
+        <w:t xml:space="preserve"> </w:t>
+      </w:r>
+      <w:proofErr w:type="spellStart"/>
+      <w:r>
+        <w:rPr>
+          <w:bCs/>
+        </w:rPr>
+        <w:t>capabil</w:t>
+      </w:r>
+      <w:proofErr w:type="spellEnd"/>
+      <w:r>
+        <w:rPr>
+          <w:bCs/>
+        </w:rPr>
+        <w:t xml:space="preserve"> </w:t>
+      </w:r>
+      <w:proofErr w:type="spellStart"/>
+      <w:r>
+        <w:rPr>
+          <w:bCs/>
+        </w:rPr>
+        <w:t>sa</w:t>
+      </w:r>
+      <w:proofErr w:type="spellEnd"/>
+      <w:r>
+        <w:rPr>
+          <w:bCs/>
+        </w:rPr>
+        <w:t xml:space="preserve"> </w:t>
+      </w:r>
+      <w:proofErr w:type="spellStart"/>
+      <w:r>
+        <w:rPr>
+          <w:bCs/>
+        </w:rPr>
+        <w:t>citeasca</w:t>
+      </w:r>
+      <w:proofErr w:type="spellEnd"/>
+      <w:r>
+        <w:rPr>
+          <w:bCs/>
+        </w:rPr>
+        <w:t xml:space="preserve"> </w:t>
+      </w:r>
+      <w:proofErr w:type="spellStart"/>
+      <w:r>
+        <w:rPr>
+          <w:bCs/>
+        </w:rPr>
+        <w:t>inputuri</w:t>
+      </w:r>
+      <w:proofErr w:type="spellEnd"/>
+      <w:r>
+        <w:rPr>
+          <w:bCs/>
+        </w:rPr>
+        <w:t xml:space="preserve"> de la mouse.</w:t>
+      </w:r>
+    </w:p>
+    <w:p>
+      <w:pPr>
+        <w:pStyle w:val="Standard"/>
+        <w:rPr>
+          <w:b/>
+          <w:bCs/>
+        </w:rPr>
+      </w:pPr>
+      <w:r>
+        <w:rPr>
+          <w:b/>
+          <w:bCs/>
+        </w:rPr>
+        <w:t xml:space="preserve">Object Manager </w:t>
+      </w:r>
+      <w:proofErr w:type="spellStart"/>
+      <w:r>
+        <w:rPr>
+          <w:bCs/>
+        </w:rPr>
+        <w:t>este</w:t>
+      </w:r>
+      <w:proofErr w:type="spellEnd"/>
+      <w:r>
+        <w:rPr>
+          <w:bCs/>
+        </w:rPr>
+        <w:t xml:space="preserve"> un container </w:t>
+      </w:r>
+      <w:proofErr w:type="spellStart"/>
+      <w:r>
+        <w:rPr>
+          <w:bCs/>
+        </w:rPr>
+        <w:t>pentru</w:t>
+      </w:r>
+      <w:proofErr w:type="spellEnd"/>
+      <w:r>
+        <w:rPr>
+          <w:bCs/>
+        </w:rPr>
+        <w:t xml:space="preserve"> </w:t>
+      </w:r>
+      <w:proofErr w:type="spellStart"/>
+      <w:r>
+        <w:rPr>
+          <w:bCs/>
+        </w:rPr>
+        <w:t>toate</w:t>
+      </w:r>
+      <w:proofErr w:type="spellEnd"/>
+      <w:r>
+        <w:rPr>
+          <w:b/>
+          <w:bCs/>
+        </w:rPr>
+        <w:t xml:space="preserve"> Game Object-</w:t>
+      </w:r>
+      <w:r>
+        <w:rPr>
+          <w:bCs/>
+        </w:rPr>
+        <w:t xml:space="preserve">urile </w:t>
+      </w:r>
+      <w:proofErr w:type="spellStart"/>
+      <w:r>
+        <w:rPr>
+          <w:bCs/>
+        </w:rPr>
+        <w:t>folosite</w:t>
+      </w:r>
+      <w:proofErr w:type="spellEnd"/>
+      <w:r>
+        <w:rPr>
+          <w:bCs/>
+        </w:rPr>
+        <w:t>.</w:t>
+      </w:r>
+    </w:p>
+    <w:p>
+      <w:pPr>
+        <w:pStyle w:val="Standard"/>
+        <w:rPr>
+          <w:b/>
+          <w:bCs/>
+        </w:rPr>
+      </w:pPr>
+      <w:r>
+        <w:rPr>
+          <w:b/>
+          <w:bCs/>
+        </w:rPr>
+        <w:t xml:space="preserve">Game Objects </w:t>
+      </w:r>
+      <w:r>
+        <w:rPr>
+          <w:bCs/>
+        </w:rPr>
+        <w:t xml:space="preserve">sunt </w:t>
+      </w:r>
+      <w:proofErr w:type="spellStart"/>
+      <w:r>
+        <w:rPr>
+          <w:bCs/>
+        </w:rPr>
+        <w:t>elemente</w:t>
+      </w:r>
+      <w:proofErr w:type="spellEnd"/>
+      <w:r>
+        <w:rPr>
+          <w:bCs/>
+        </w:rPr>
+        <w:t xml:space="preserve"> cu care </w:t>
+      </w:r>
+      <w:proofErr w:type="spellStart"/>
+      <w:r>
+        <w:rPr>
+          <w:bCs/>
+        </w:rPr>
+        <w:t>jucatorul</w:t>
+      </w:r>
+      <w:proofErr w:type="spellEnd"/>
+      <w:r>
+        <w:rPr>
+          <w:bCs/>
+        </w:rPr>
+        <w:t xml:space="preserve"> </w:t>
+      </w:r>
+      <w:proofErr w:type="spellStart"/>
+      <w:r>
+        <w:rPr>
+          <w:bCs/>
+        </w:rPr>
+        <w:t>poate</w:t>
+      </w:r>
+      <w:proofErr w:type="spellEnd"/>
+      <w:r>
+        <w:rPr>
+          <w:bCs/>
+        </w:rPr>
+        <w:t xml:space="preserve"> </w:t>
+      </w:r>
+      <w:proofErr w:type="spellStart"/>
+      <w:r>
+        <w:rPr>
+          <w:bCs/>
+        </w:rPr>
+        <w:t>interactiona</w:t>
+      </w:r>
+      <w:proofErr w:type="spellEnd"/>
+      <w:r>
+        <w:rPr>
+          <w:bCs/>
+        </w:rPr>
+        <w:t xml:space="preserve">; </w:t>
+      </w:r>
+      <w:proofErr w:type="spellStart"/>
+      <w:r>
+        <w:rPr>
+          <w:bCs/>
+        </w:rPr>
+        <w:t>acesta</w:t>
+      </w:r>
+      <w:proofErr w:type="spellEnd"/>
+      <w:r>
+        <w:rPr>
+          <w:bCs/>
+        </w:rPr>
+        <w:t xml:space="preserve"> </w:t>
+      </w:r>
+      <w:proofErr w:type="spellStart"/>
+      <w:r>
+        <w:rPr>
+          <w:bCs/>
+        </w:rPr>
+        <w:t>serveste</w:t>
+      </w:r>
+      <w:proofErr w:type="spellEnd"/>
+      <w:r>
+        <w:rPr>
+          <w:bCs/>
+        </w:rPr>
+        <w:t xml:space="preserve"> ca </w:t>
+      </w:r>
+      <w:proofErr w:type="spellStart"/>
+      <w:r>
+        <w:rPr>
+          <w:bCs/>
+        </w:rPr>
+        <w:t>baza</w:t>
+      </w:r>
+      <w:proofErr w:type="spellEnd"/>
+      <w:r>
+        <w:rPr>
+          <w:bCs/>
+        </w:rPr>
+        <w:t xml:space="preserve"> </w:t>
+      </w:r>
+      <w:proofErr w:type="spellStart"/>
+      <w:r>
+        <w:rPr>
+          <w:bCs/>
+        </w:rPr>
+        <w:t>pentru</w:t>
+      </w:r>
+      <w:proofErr w:type="spellEnd"/>
+      <w:r>
+        <w:rPr>
+          <w:bCs/>
+        </w:rPr>
+        <w:t xml:space="preserve"> </w:t>
+      </w:r>
+      <w:proofErr w:type="spellStart"/>
+      <w:r>
+        <w:rPr>
+          <w:bCs/>
+        </w:rPr>
+        <w:t>obiectele</w:t>
+      </w:r>
+      <w:proofErr w:type="spellEnd"/>
+      <w:r>
+        <w:rPr>
+          <w:bCs/>
+        </w:rPr>
+        <w:t xml:space="preserve"> </w:t>
+      </w:r>
+      <w:proofErr w:type="spellStart"/>
+      <w:r>
+        <w:rPr>
+          <w:bCs/>
+        </w:rPr>
+        <w:t>mai</w:t>
+      </w:r>
+      <w:proofErr w:type="spellEnd"/>
+      <w:r>
+        <w:rPr>
+          <w:bCs/>
+        </w:rPr>
+        <w:t xml:space="preserve"> </w:t>
+      </w:r>
+      <w:proofErr w:type="spellStart"/>
+      <w:r>
+        <w:rPr>
+          <w:bCs/>
+        </w:rPr>
+        <w:t>complexe</w:t>
+      </w:r>
+      <w:proofErr w:type="spellEnd"/>
+      <w:r>
+        <w:rPr>
+          <w:bCs/>
+        </w:rPr>
+        <w:t xml:space="preserve"> </w:t>
+      </w:r>
+      <w:proofErr w:type="spellStart"/>
+      <w:r>
+        <w:rPr>
+          <w:bCs/>
+        </w:rPr>
+        <w:t>prezentate</w:t>
+      </w:r>
+      <w:proofErr w:type="spellEnd"/>
+      <w:r>
+        <w:rPr>
+          <w:bCs/>
+        </w:rPr>
+        <w:t xml:space="preserve"> in </w:t>
+      </w:r>
+      <w:proofErr w:type="spellStart"/>
+      <w:r>
+        <w:rPr>
+          <w:bCs/>
+        </w:rPr>
+        <w:t>joc</w:t>
+      </w:r>
+      <w:proofErr w:type="spellEnd"/>
+      <w:r>
+        <w:rPr>
+          <w:bCs/>
+        </w:rPr>
+        <w:t>.</w:t>
+      </w:r>
+    </w:p>
+    <w:p>
+      <w:pPr>
+        <w:pStyle w:val="Standard"/>
+        <w:rPr>
+          <w:b/>
+          <w:bCs/>
+        </w:rPr>
+      </w:pPr>
+      <w:r>
+        <w:rPr>
+          <w:b/>
+          <w:bCs/>
+        </w:rPr>
+        <w:t xml:space="preserve">Entity </w:t>
+      </w:r>
+      <w:proofErr w:type="spellStart"/>
+      <w:r>
+        <w:rPr>
+          <w:bCs/>
+        </w:rPr>
+        <w:t>este</w:t>
+      </w:r>
+      <w:proofErr w:type="spellEnd"/>
+      <w:r>
+        <w:rPr>
+          <w:bCs/>
+        </w:rPr>
+        <w:t xml:space="preserve"> o </w:t>
+      </w:r>
+      <w:bookmarkStart w:id="0" w:name="_GoBack"/>
+      <w:bookmarkEnd w:id="0"/>
+      <w:proofErr w:type="spellStart"/>
+      <w:r>
+        <w:rPr>
+          <w:bCs/>
+        </w:rPr>
+        <w:t>extensie</w:t>
+      </w:r>
+      <w:proofErr w:type="spellEnd"/>
+      <w:r>
+        <w:rPr>
+          <w:bCs/>
+        </w:rPr>
+        <w:t xml:space="preserve"> a</w:t>
+      </w:r>
+      <w:r>
+        <w:rPr>
+          <w:b/>
+          <w:bCs/>
+        </w:rPr>
+        <w:t xml:space="preserve"> Game Object-</w:t>
+      </w:r>
+      <w:proofErr w:type="spellStart"/>
+      <w:r>
+        <w:rPr>
+          <w:bCs/>
+        </w:rPr>
+        <w:t>ului</w:t>
+      </w:r>
+      <w:proofErr w:type="spellEnd"/>
+      <w:r>
+        <w:rPr>
+          <w:b/>
+          <w:bCs/>
+        </w:rPr>
+        <w:t xml:space="preserve"> </w:t>
+      </w:r>
+      <w:r>
+        <w:rPr>
+          <w:bCs/>
+        </w:rPr>
+        <w:t xml:space="preserve">care </w:t>
+      </w:r>
+      <w:proofErr w:type="spellStart"/>
+      <w:r>
+        <w:rPr>
+          <w:bCs/>
+        </w:rPr>
+        <w:t>este</w:t>
+      </w:r>
+      <w:proofErr w:type="spellEnd"/>
+      <w:r>
+        <w:rPr>
+          <w:bCs/>
+        </w:rPr>
+        <w:t xml:space="preserve"> </w:t>
+      </w:r>
+      <w:proofErr w:type="spellStart"/>
+      <w:r>
+        <w:rPr>
+          <w:bCs/>
+        </w:rPr>
+        <w:t>destinata</w:t>
+      </w:r>
+      <w:proofErr w:type="spellEnd"/>
+      <w:r>
+        <w:rPr>
+          <w:bCs/>
+        </w:rPr>
+        <w:t xml:space="preserve"> </w:t>
+      </w:r>
+      <w:proofErr w:type="spellStart"/>
+      <w:r>
+        <w:rPr>
+          <w:bCs/>
+        </w:rPr>
+        <w:t>sa</w:t>
+      </w:r>
+      <w:proofErr w:type="spellEnd"/>
+      <w:r>
+        <w:rPr>
+          <w:bCs/>
+        </w:rPr>
+        <w:t xml:space="preserve"> fie </w:t>
+      </w:r>
+      <w:proofErr w:type="spellStart"/>
+      <w:r>
+        <w:rPr>
+          <w:bCs/>
+        </w:rPr>
+        <w:t>mobila</w:t>
+      </w:r>
+      <w:proofErr w:type="spellEnd"/>
+      <w:r>
+        <w:rPr>
+          <w:bCs/>
+        </w:rPr>
+        <w:t xml:space="preserve"> </w:t>
+      </w:r>
+      <w:proofErr w:type="spellStart"/>
+      <w:r>
+        <w:rPr>
+          <w:bCs/>
+        </w:rPr>
+        <w:t>si</w:t>
+      </w:r>
+      <w:proofErr w:type="spellEnd"/>
+      <w:r>
+        <w:rPr>
+          <w:bCs/>
+        </w:rPr>
+        <w:t xml:space="preserve"> </w:t>
+      </w:r>
+      <w:proofErr w:type="spellStart"/>
+      <w:r>
+        <w:rPr>
+          <w:bCs/>
+        </w:rPr>
+        <w:t>controlata</w:t>
+      </w:r>
+      <w:proofErr w:type="spellEnd"/>
+      <w:r>
+        <w:rPr>
+          <w:bCs/>
+        </w:rPr>
+        <w:t xml:space="preserve"> (de player </w:t>
+      </w:r>
+      <w:proofErr w:type="spellStart"/>
+      <w:r>
+        <w:rPr>
+          <w:bCs/>
+        </w:rPr>
+        <w:t>sau</w:t>
+      </w:r>
+      <w:proofErr w:type="spellEnd"/>
+      <w:r>
+        <w:rPr>
+          <w:bCs/>
+        </w:rPr>
+        <w:t xml:space="preserve"> de un AI).</w:t>
+      </w:r>
+    </w:p>
+    <w:p>
+      <w:pPr>
+        <w:pStyle w:val="Standard"/>
+        <w:rPr>
+          <w:bCs/>
+        </w:rPr>
+      </w:pPr>
+      <w:r>
+        <w:rPr>
+          <w:b/>
+          <w:bCs/>
+        </w:rPr>
+        <w:t xml:space="preserve">Prop </w:t>
+      </w:r>
+      <w:proofErr w:type="spellStart"/>
+      <w:r>
+        <w:rPr>
+          <w:bCs/>
+        </w:rPr>
+        <w:t>este</w:t>
+      </w:r>
+      <w:proofErr w:type="spellEnd"/>
+      <w:r>
+        <w:rPr>
+          <w:bCs/>
+        </w:rPr>
+        <w:t xml:space="preserve"> o </w:t>
+      </w:r>
+      <w:proofErr w:type="spellStart"/>
+      <w:r>
+        <w:rPr>
+          <w:bCs/>
+        </w:rPr>
+        <w:t>alta</w:t>
+      </w:r>
+      <w:proofErr w:type="spellEnd"/>
+      <w:r>
+        <w:rPr>
+          <w:bCs/>
+        </w:rPr>
+        <w:t xml:space="preserve"> </w:t>
+      </w:r>
+      <w:proofErr w:type="spellStart"/>
+      <w:r>
+        <w:rPr>
+          <w:bCs/>
+        </w:rPr>
+        <w:t>extensie</w:t>
+      </w:r>
+      <w:proofErr w:type="spellEnd"/>
+      <w:r>
+        <w:rPr>
+          <w:bCs/>
+        </w:rPr>
+        <w:t xml:space="preserve"> a </w:t>
+      </w:r>
+      <w:r>
+        <w:rPr>
+          <w:b/>
+          <w:bCs/>
+        </w:rPr>
+        <w:t>Game Object-</w:t>
+      </w:r>
+      <w:proofErr w:type="spellStart"/>
+      <w:r>
+        <w:rPr>
+          <w:bCs/>
+        </w:rPr>
+        <w:t>ului</w:t>
+      </w:r>
+      <w:proofErr w:type="spellEnd"/>
+      <w:r>
+        <w:rPr>
+          <w:bCs/>
+        </w:rPr>
+        <w:t xml:space="preserve"> care se </w:t>
+      </w:r>
+      <w:proofErr w:type="spellStart"/>
+      <w:r>
+        <w:rPr>
+          <w:bCs/>
+        </w:rPr>
+        <w:t>afla</w:t>
+      </w:r>
+      <w:proofErr w:type="spellEnd"/>
+      <w:r>
+        <w:rPr>
+          <w:bCs/>
+        </w:rPr>
+        <w:t xml:space="preserve"> la </w:t>
+      </w:r>
+      <w:proofErr w:type="spellStart"/>
+      <w:r>
+        <w:rPr>
+          <w:bCs/>
+        </w:rPr>
+        <w:t>polul</w:t>
+      </w:r>
+      <w:proofErr w:type="spellEnd"/>
+      <w:r>
+        <w:rPr>
+          <w:bCs/>
+        </w:rPr>
+        <w:t xml:space="preserve"> opus: </w:t>
+      </w:r>
+      <w:proofErr w:type="spellStart"/>
+      <w:r>
+        <w:rPr>
+          <w:bCs/>
+        </w:rPr>
+        <w:t>este</w:t>
+      </w:r>
+      <w:proofErr w:type="spellEnd"/>
+      <w:r>
+        <w:rPr>
+          <w:bCs/>
+        </w:rPr>
+        <w:t xml:space="preserve"> destinate </w:t>
+      </w:r>
+      <w:proofErr w:type="spellStart"/>
+      <w:r>
+        <w:rPr>
+          <w:bCs/>
+        </w:rPr>
+        <w:t>sa</w:t>
+      </w:r>
+      <w:proofErr w:type="spellEnd"/>
+      <w:r>
+        <w:rPr>
+          <w:bCs/>
+        </w:rPr>
+        <w:t xml:space="preserve"> fie </w:t>
+      </w:r>
+      <w:proofErr w:type="spellStart"/>
+      <w:r>
+        <w:rPr>
+          <w:bCs/>
+        </w:rPr>
+        <w:t>statica</w:t>
+      </w:r>
+      <w:proofErr w:type="spellEnd"/>
+      <w:r>
+        <w:rPr>
+          <w:bCs/>
+        </w:rPr>
+        <w:t xml:space="preserve"> </w:t>
+      </w:r>
+      <w:proofErr w:type="spellStart"/>
+      <w:r>
+        <w:rPr>
+          <w:bCs/>
+        </w:rPr>
+        <w:t>si</w:t>
+      </w:r>
+      <w:proofErr w:type="spellEnd"/>
+      <w:r>
+        <w:rPr>
+          <w:bCs/>
+        </w:rPr>
+        <w:t xml:space="preserve"> </w:t>
+      </w:r>
+      <w:proofErr w:type="spellStart"/>
+      <w:r>
+        <w:rPr>
+          <w:bCs/>
+        </w:rPr>
+        <w:t>sa</w:t>
+      </w:r>
+      <w:proofErr w:type="spellEnd"/>
+      <w:r>
+        <w:rPr>
+          <w:bCs/>
+        </w:rPr>
+        <w:t xml:space="preserve"> </w:t>
+      </w:r>
+      <w:proofErr w:type="spellStart"/>
+      <w:r>
+        <w:rPr>
+          <w:bCs/>
+        </w:rPr>
+        <w:t>reprezinte</w:t>
+      </w:r>
+      <w:proofErr w:type="spellEnd"/>
+      <w:r>
+        <w:rPr>
+          <w:bCs/>
+        </w:rPr>
+        <w:t xml:space="preserve"> un </w:t>
+      </w:r>
+      <w:proofErr w:type="spellStart"/>
+      <w:r>
+        <w:rPr>
+          <w:bCs/>
+        </w:rPr>
+        <w:t>obiect</w:t>
+      </w:r>
+      <w:proofErr w:type="spellEnd"/>
+      <w:r>
+        <w:rPr>
+          <w:bCs/>
+        </w:rPr>
+        <w:t xml:space="preserve"> </w:t>
+      </w:r>
+      <w:proofErr w:type="spellStart"/>
+      <w:r>
+        <w:rPr>
+          <w:bCs/>
+        </w:rPr>
+        <w:t>imobil</w:t>
+      </w:r>
+      <w:proofErr w:type="spellEnd"/>
+      <w:r>
+        <w:rPr>
+          <w:bCs/>
+        </w:rPr>
+        <w:t xml:space="preserve">, permanent in </w:t>
+      </w:r>
+      <w:proofErr w:type="spellStart"/>
+      <w:r>
+        <w:rPr>
+          <w:bCs/>
+        </w:rPr>
+        <w:t>lumea</w:t>
+      </w:r>
+      <w:proofErr w:type="spellEnd"/>
+      <w:r>
+        <w:rPr>
+          <w:bCs/>
+        </w:rPr>
+        <w:t xml:space="preserve"> </w:t>
+      </w:r>
+      <w:proofErr w:type="spellStart"/>
+      <w:r>
+        <w:rPr>
+          <w:bCs/>
+        </w:rPr>
+        <w:t>jocului</w:t>
+      </w:r>
+      <w:proofErr w:type="spellEnd"/>
+      <w:r>
+        <w:rPr>
+          <w:bCs/>
+        </w:rPr>
+        <w:t>.</w:t>
+      </w:r>
+    </w:p>
+    <w:p>
+      <w:pPr>
+        <w:pStyle w:val="Standard"/>
+        <w:rPr>
+          <w:bCs/>
+        </w:rPr>
+      </w:pPr>
+      <w:r>
+        <w:rPr>
+          <w:b/>
+          <w:bCs/>
+        </w:rPr>
+        <w:t xml:space="preserve">Item </w:t>
+      </w:r>
+      <w:proofErr w:type="spellStart"/>
+      <w:r>
+        <w:rPr>
+          <w:bCs/>
+        </w:rPr>
+        <w:t>reprezinta</w:t>
+      </w:r>
+      <w:proofErr w:type="spellEnd"/>
+      <w:r>
+        <w:rPr>
+          <w:bCs/>
+        </w:rPr>
+        <w:t xml:space="preserve"> </w:t>
+      </w:r>
+      <w:proofErr w:type="spellStart"/>
+      <w:r>
+        <w:rPr>
+          <w:bCs/>
+        </w:rPr>
+        <w:t>obiecte</w:t>
+      </w:r>
+      <w:proofErr w:type="spellEnd"/>
+      <w:r>
+        <w:rPr>
+          <w:bCs/>
+        </w:rPr>
+        <w:t xml:space="preserve"> </w:t>
+      </w:r>
+      <w:proofErr w:type="spellStart"/>
+      <w:r>
+        <w:rPr>
+          <w:bCs/>
+        </w:rPr>
+        <w:t>ce</w:t>
+      </w:r>
+      <w:proofErr w:type="spellEnd"/>
+      <w:r>
+        <w:rPr>
+          <w:bCs/>
+        </w:rPr>
+        <w:t xml:space="preserve"> se pot </w:t>
+      </w:r>
+      <w:proofErr w:type="spellStart"/>
+      <w:r>
+        <w:rPr>
+          <w:bCs/>
+        </w:rPr>
+        <w:t>afla</w:t>
+      </w:r>
+      <w:proofErr w:type="spellEnd"/>
+      <w:r>
+        <w:rPr>
+          <w:bCs/>
+        </w:rPr>
+        <w:t xml:space="preserve"> in </w:t>
+      </w:r>
+      <w:proofErr w:type="spellStart"/>
+      <w:r>
+        <w:rPr>
+          <w:bCs/>
+        </w:rPr>
+        <w:t>lumea</w:t>
+      </w:r>
+      <w:proofErr w:type="spellEnd"/>
+      <w:r>
+        <w:rPr>
+          <w:bCs/>
+        </w:rPr>
+        <w:t xml:space="preserve"> </w:t>
+      </w:r>
+      <w:proofErr w:type="spellStart"/>
+      <w:r>
+        <w:rPr>
+          <w:bCs/>
+        </w:rPr>
+        <w:t>jocului</w:t>
+      </w:r>
+      <w:proofErr w:type="spellEnd"/>
+      <w:r>
+        <w:rPr>
+          <w:bCs/>
+        </w:rPr>
+        <w:t xml:space="preserve"> </w:t>
+      </w:r>
+      <w:proofErr w:type="spellStart"/>
+      <w:r>
+        <w:rPr>
+          <w:bCs/>
+        </w:rPr>
+        <w:t>temporar</w:t>
+      </w:r>
+      <w:proofErr w:type="spellEnd"/>
+      <w:r>
+        <w:rPr>
+          <w:bCs/>
+        </w:rPr>
+        <w:t xml:space="preserve">, </w:t>
+      </w:r>
+      <w:proofErr w:type="spellStart"/>
+      <w:r>
+        <w:rPr>
+          <w:bCs/>
+        </w:rPr>
+        <w:t>dar</w:t>
+      </w:r>
+      <w:proofErr w:type="spellEnd"/>
+      <w:r>
+        <w:rPr>
+          <w:bCs/>
+        </w:rPr>
+        <w:t xml:space="preserve"> sunt destinate de a fi </w:t>
+      </w:r>
+      <w:proofErr w:type="spellStart"/>
+      <w:r>
+        <w:rPr>
+          <w:bCs/>
+        </w:rPr>
+        <w:t>adunate</w:t>
+      </w:r>
+      <w:proofErr w:type="spellEnd"/>
+      <w:r>
+        <w:rPr>
+          <w:bCs/>
+        </w:rPr>
+        <w:t xml:space="preserve"> </w:t>
+      </w:r>
+      <w:proofErr w:type="spellStart"/>
+      <w:r>
+        <w:rPr>
+          <w:bCs/>
+        </w:rPr>
+        <w:t>si</w:t>
+      </w:r>
+      <w:proofErr w:type="spellEnd"/>
+      <w:r>
+        <w:rPr>
+          <w:bCs/>
+        </w:rPr>
+        <w:t xml:space="preserve"> </w:t>
+      </w:r>
+      <w:proofErr w:type="spellStart"/>
+      <w:r>
+        <w:rPr>
+          <w:bCs/>
+        </w:rPr>
+        <w:t>tinute</w:t>
+      </w:r>
+      <w:proofErr w:type="spellEnd"/>
+      <w:r>
+        <w:rPr>
+          <w:bCs/>
+        </w:rPr>
+        <w:t xml:space="preserve"> in </w:t>
+      </w:r>
+      <w:proofErr w:type="spellStart"/>
+      <w:r>
+        <w:rPr>
+          <w:bCs/>
+        </w:rPr>
+        <w:t>inventar</w:t>
+      </w:r>
+      <w:proofErr w:type="spellEnd"/>
+      <w:r>
+        <w:rPr>
+          <w:bCs/>
+        </w:rPr>
+        <w:t>.</w:t>
+      </w:r>
+    </w:p>
+    <w:p>
+      <w:pPr>
+        <w:pStyle w:val="Standard"/>
+        <w:rPr>
+          <w:bCs/>
+        </w:rPr>
+      </w:pPr>
+      <w:proofErr w:type="spellStart"/>
+      <w:r>
+        <w:rPr>
+          <w:b/>
+          <w:bCs/>
+        </w:rPr>
+        <w:t>Equipable</w:t>
+      </w:r>
+      <w:proofErr w:type="spellEnd"/>
+      <w:r>
+        <w:rPr>
+          <w:b/>
+          <w:bCs/>
+        </w:rPr>
+        <w:t xml:space="preserve"> </w:t>
+      </w:r>
+      <w:proofErr w:type="spellStart"/>
+      <w:r>
+        <w:rPr>
+          <w:bCs/>
+        </w:rPr>
+        <w:t>este</w:t>
+      </w:r>
+      <w:proofErr w:type="spellEnd"/>
+      <w:r>
+        <w:rPr>
+          <w:bCs/>
+        </w:rPr>
+        <w:t xml:space="preserve"> un tip de</w:t>
+      </w:r>
+      <w:r>
+        <w:rPr>
+          <w:b/>
+          <w:bCs/>
+        </w:rPr>
+        <w:t xml:space="preserve"> </w:t>
+      </w:r>
+      <w:r>
+        <w:rPr>
+          <w:b/>
+          <w:bCs/>
+        </w:rPr>
+        <w:t>Item</w:t>
+      </w:r>
+      <w:r>
+        <w:rPr>
+          <w:bCs/>
+        </w:rPr>
+        <w:t xml:space="preserve"> </w:t>
+      </w:r>
+      <w:proofErr w:type="spellStart"/>
+      <w:r>
+        <w:rPr>
+          <w:bCs/>
+        </w:rPr>
+        <w:t>ce</w:t>
+      </w:r>
+      <w:proofErr w:type="spellEnd"/>
+      <w:r>
+        <w:rPr>
+          <w:bCs/>
+        </w:rPr>
+        <w:t xml:space="preserve"> </w:t>
+      </w:r>
+      <w:proofErr w:type="spellStart"/>
+      <w:r>
+        <w:rPr>
+          <w:bCs/>
+        </w:rPr>
+        <w:t>poate</w:t>
+      </w:r>
+      <w:proofErr w:type="spellEnd"/>
+      <w:r>
+        <w:rPr>
+          <w:bCs/>
+        </w:rPr>
+        <w:t xml:space="preserve"> fi </w:t>
+      </w:r>
+      <w:proofErr w:type="spellStart"/>
+      <w:r>
+        <w:rPr>
+          <w:bCs/>
+        </w:rPr>
+        <w:t>tinut</w:t>
+      </w:r>
+      <w:proofErr w:type="spellEnd"/>
+      <w:r>
+        <w:rPr>
+          <w:bCs/>
+        </w:rPr>
+        <w:t xml:space="preserve"> </w:t>
+      </w:r>
+      <w:proofErr w:type="spellStart"/>
+      <w:r>
+        <w:rPr>
+          <w:bCs/>
+        </w:rPr>
+        <w:t>intr</w:t>
+      </w:r>
+      <w:proofErr w:type="spellEnd"/>
+      <w:r>
+        <w:rPr>
+          <w:bCs/>
+        </w:rPr>
+        <w:t xml:space="preserve">-un slot special de </w:t>
+      </w:r>
+      <w:proofErr w:type="spellStart"/>
+      <w:r>
+        <w:rPr>
+          <w:bCs/>
+        </w:rPr>
+        <w:t>echipament</w:t>
+      </w:r>
+      <w:proofErr w:type="spellEnd"/>
+      <w:r>
+        <w:rPr>
+          <w:bCs/>
+        </w:rPr>
+        <w:t xml:space="preserve"> </w:t>
+      </w:r>
+      <w:proofErr w:type="spellStart"/>
+      <w:r>
+        <w:rPr>
+          <w:bCs/>
+        </w:rPr>
+        <w:t>si</w:t>
+      </w:r>
+      <w:proofErr w:type="spellEnd"/>
+      <w:r>
+        <w:rPr>
+          <w:bCs/>
+        </w:rPr>
+        <w:t xml:space="preserve"> </w:t>
+      </w:r>
+      <w:proofErr w:type="spellStart"/>
+      <w:r>
+        <w:rPr>
+          <w:bCs/>
+        </w:rPr>
+        <w:t>folosit</w:t>
+      </w:r>
+      <w:proofErr w:type="spellEnd"/>
+      <w:r>
+        <w:rPr>
+          <w:bCs/>
+        </w:rPr>
+        <w:t xml:space="preserve"> in </w:t>
+      </w:r>
+      <w:proofErr w:type="spellStart"/>
+      <w:r>
+        <w:rPr>
+          <w:bCs/>
+        </w:rPr>
+        <w:t>interactiunea</w:t>
+      </w:r>
+      <w:proofErr w:type="spellEnd"/>
+      <w:r>
+        <w:rPr>
+          <w:bCs/>
+        </w:rPr>
+        <w:t xml:space="preserve"> cu </w:t>
+      </w:r>
+      <w:proofErr w:type="spellStart"/>
+      <w:r>
+        <w:rPr>
+          <w:bCs/>
+        </w:rPr>
+        <w:t>alte</w:t>
+      </w:r>
+      <w:proofErr w:type="spellEnd"/>
+      <w:r>
+        <w:rPr>
+          <w:bCs/>
+        </w:rPr>
+        <w:t xml:space="preserve"> </w:t>
+      </w:r>
+      <w:proofErr w:type="spellStart"/>
+      <w:r>
+        <w:rPr>
+          <w:bCs/>
+        </w:rPr>
+        <w:t>obiecte</w:t>
+      </w:r>
+      <w:proofErr w:type="spellEnd"/>
+      <w:r>
+        <w:rPr>
+          <w:bCs/>
+        </w:rPr>
+        <w:t>.</w:t>
+      </w:r>
+    </w:p>
+    <w:p>
+      <w:pPr>
+        <w:pStyle w:val="Standard"/>
+        <w:rPr>
+          <w:bCs/>
+        </w:rPr>
+      </w:pPr>
+      <w:r>
+        <w:rPr>
+          <w:b/>
+          <w:bCs/>
+        </w:rPr>
+        <w:t>Placeable</w:t>
+      </w:r>
+      <w:r>
+        <w:rPr>
+          <w:bCs/>
+        </w:rPr>
+        <w:t xml:space="preserve"> </w:t>
+      </w:r>
+      <w:proofErr w:type="spellStart"/>
+      <w:r>
+        <w:rPr>
+          <w:bCs/>
+        </w:rPr>
+        <w:t>este</w:t>
+      </w:r>
+      <w:proofErr w:type="spellEnd"/>
+      <w:r>
+        <w:rPr>
+          <w:bCs/>
+        </w:rPr>
+        <w:t xml:space="preserve"> un tip de </w:t>
+      </w:r>
+      <w:r>
+        <w:rPr>
+          <w:b/>
+          <w:bCs/>
+        </w:rPr>
+        <w:t>Item</w:t>
+      </w:r>
+      <w:r>
+        <w:rPr>
+          <w:bCs/>
+        </w:rPr>
+        <w:t xml:space="preserve"> </w:t>
+      </w:r>
+      <w:proofErr w:type="spellStart"/>
+      <w:r>
+        <w:rPr>
+          <w:bCs/>
+        </w:rPr>
+        <w:t>ce</w:t>
+      </w:r>
+      <w:proofErr w:type="spellEnd"/>
+      <w:r>
+        <w:rPr>
+          <w:bCs/>
+        </w:rPr>
+        <w:t xml:space="preserve"> </w:t>
+      </w:r>
+      <w:proofErr w:type="spellStart"/>
+      <w:r>
+        <w:rPr>
+          <w:bCs/>
+        </w:rPr>
+        <w:t>poate</w:t>
+      </w:r>
+      <w:proofErr w:type="spellEnd"/>
+      <w:r>
+        <w:rPr>
+          <w:bCs/>
+        </w:rPr>
+        <w:t xml:space="preserve"> fi </w:t>
+      </w:r>
+      <w:proofErr w:type="spellStart"/>
+      <w:r>
+        <w:rPr>
+          <w:bCs/>
+        </w:rPr>
+        <w:t>plasat</w:t>
+      </w:r>
+      <w:proofErr w:type="spellEnd"/>
+      <w:r>
+        <w:rPr>
+          <w:bCs/>
+        </w:rPr>
+        <w:t xml:space="preserve"> in </w:t>
+      </w:r>
+      <w:proofErr w:type="spellStart"/>
+      <w:r>
+        <w:rPr>
+          <w:bCs/>
+        </w:rPr>
+        <w:t>lumea</w:t>
+      </w:r>
+      <w:proofErr w:type="spellEnd"/>
+      <w:r>
+        <w:rPr>
+          <w:bCs/>
+        </w:rPr>
+        <w:t xml:space="preserve"> </w:t>
+      </w:r>
+      <w:proofErr w:type="spellStart"/>
+      <w:r>
+        <w:rPr>
+          <w:bCs/>
+        </w:rPr>
+        <w:t>jocului</w:t>
+      </w:r>
+      <w:proofErr w:type="spellEnd"/>
+      <w:r>
+        <w:rPr>
+          <w:bCs/>
+        </w:rPr>
+        <w:t xml:space="preserve"> sub forma </w:t>
+      </w:r>
+      <w:proofErr w:type="spellStart"/>
+      <w:r>
+        <w:rPr>
+          <w:bCs/>
+        </w:rPr>
+        <w:t>unui</w:t>
+      </w:r>
+      <w:proofErr w:type="spellEnd"/>
+      <w:r>
+        <w:rPr>
+          <w:bCs/>
+        </w:rPr>
+        <w:t xml:space="preserve"> </w:t>
+      </w:r>
+      <w:r>
+        <w:rPr>
+          <w:b/>
+          <w:bCs/>
+        </w:rPr>
+        <w:t>Prop</w:t>
+      </w:r>
+      <w:r>
+        <w:rPr>
+          <w:bCs/>
+        </w:rPr>
+        <w:t>.</w:t>
+      </w:r>
+      <w:r>
+        <w:rPr>
+          <w:bCs/>
+        </w:rPr>
+        <w:br/>
+      </w:r>
+    </w:p>
+    <w:p>
+      <w:pPr>
+        <w:pStyle w:val="Standard"/>
+        <w:rPr>
+          <w:b/>
+          <w:bCs/>
+        </w:rPr>
+      </w:pPr>
+    </w:p>
+    <w:p>
+      <w:pPr>
+        <w:pStyle w:val="Standard"/>
         <w:numPr>
           <w:ilvl w:val="1"/>
           <w:numId w:val="14"/>
@@ -3031,14 +5631,7 @@
           <w:b/>
           <w:bCs/>
         </w:rPr>
-        <w:t>subsist</w:t>
-      </w:r>
-      <w:r>
-        <w:rPr>
-          <w:b/>
-          <w:bCs/>
-        </w:rPr>
-        <w:t>emelor</w:t>
+        <w:t>subsistemelor</w:t>
       </w:r>
       <w:proofErr w:type="spellEnd"/>
       <w:r>
@@ -3100,7 +5693,6 @@
         <w:rPr>
           <w:noProof/>
         </w:rPr>
-        <w:lastRenderedPageBreak/>
         <w:drawing>
           <wp:anchor distT="0" distB="0" distL="114300" distR="114300" simplePos="0" relativeHeight="251658240" behindDoc="0" locked="0" layoutInCell="1" allowOverlap="1" wp14:anchorId="36848CFE" wp14:editId="1720FF6A">
             <wp:simplePos x="0" y="0"/>
@@ -3216,14 +5808,7 @@
           <w:b/>
           <w:bCs/>
         </w:rPr>
-        <w:t>M</w:t>
-      </w:r>
-      <w:r>
-        <w:rPr>
-          <w:b/>
-          <w:bCs/>
-        </w:rPr>
-        <w:t>anagementul</w:t>
+        <w:t>Managementul</w:t>
       </w:r>
       <w:proofErr w:type="spellEnd"/>
       <w:r>
@@ -3267,13 +5852,7 @@
       </w:r>
       <w:proofErr w:type="spellStart"/>
       <w:r>
-        <w:t>fi</w:t>
-      </w:r>
-      <w:r>
-        <w:t>ṣ</w:t>
-      </w:r>
-      <w:r>
-        <w:t>iere</w:t>
+        <w:t>fiṣiere</w:t>
       </w:r>
       <w:proofErr w:type="spellEnd"/>
       <w:r>
@@ -3334,6 +5913,7 @@
           <w:b/>
           <w:bCs/>
         </w:rPr>
+        <w:lastRenderedPageBreak/>
         <w:t>Fisierul</w:t>
       </w:r>
       <w:proofErr w:type="spellEnd"/>
@@ -3852,10 +6432,7 @@
       </w:r>
       <w:proofErr w:type="spellStart"/>
       <w:r>
-        <w:t>n</w:t>
-      </w:r>
-      <w:r>
-        <w:t>ecesara</w:t>
+        <w:t>necesara</w:t>
       </w:r>
       <w:proofErr w:type="spellEnd"/>
       <w:r>
@@ -4115,10 +6692,7 @@
       </w:r>
       <w:proofErr w:type="spellStart"/>
       <w:r>
-        <w:t>se</w:t>
-      </w:r>
-      <w:r>
-        <w:t>tarile</w:t>
+        <w:t>setarile</w:t>
       </w:r>
       <w:proofErr w:type="spellEnd"/>
       <w:r>
@@ -4274,7 +6848,6 @@
       </w:pPr>
       <w:proofErr w:type="gramStart"/>
       <w:r>
-        <w:lastRenderedPageBreak/>
         <w:t>module  active</w:t>
       </w:r>
       <w:proofErr w:type="gramEnd"/>
@@ -4608,13 +7181,7 @@
         <w:rPr>
           <w:b/>
         </w:rPr>
-        <w:t>s</w:t>
-      </w:r>
-      <w:r>
-        <w:rPr>
-          <w:b/>
-        </w:rPr>
-        <w:t>etare</w:t>
+        <w:t>setare</w:t>
       </w:r>
       <w:proofErr w:type="spellEnd"/>
       <w:r>
@@ -4879,6 +7446,7 @@
       </w:pPr>
       <w:proofErr w:type="spellStart"/>
       <w:r>
+        <w:lastRenderedPageBreak/>
         <w:t>MenuPage</w:t>
       </w:r>
       <w:proofErr w:type="spellEnd"/>
@@ -5356,10 +7924,7 @@
       </w:r>
       <w:proofErr w:type="spellEnd"/>
       <w:r>
-        <w:t xml:space="preserve">  d</w:t>
-      </w:r>
-      <w:r>
-        <w:t>e</w:t>
+        <w:t xml:space="preserve">  de</w:t>
       </w:r>
       <w:proofErr w:type="gramEnd"/>
       <w:r>
@@ -5500,7 +8065,6 @@
       </w:pPr>
       <w:proofErr w:type="gramStart"/>
       <w:r>
-        <w:lastRenderedPageBreak/>
         <w:t>module  active</w:t>
       </w:r>
       <w:proofErr w:type="gramEnd"/>
@@ -5644,10 +8208,7 @@
       </w:pPr>
       <w:proofErr w:type="gramStart"/>
       <w:r>
-        <w:t>m</w:t>
-      </w:r>
-      <w:r>
-        <w:t>odule  active</w:t>
+        <w:t>module  active</w:t>
       </w:r>
       <w:proofErr w:type="gramEnd"/>
       <w:r>
@@ -6023,6 +8584,7 @@
       </w:pPr>
       <w:proofErr w:type="gramStart"/>
       <w:r>
+        <w:lastRenderedPageBreak/>
         <w:t>module  active</w:t>
       </w:r>
       <w:proofErr w:type="gramEnd"/>
@@ -6214,10 +8776,7 @@
       </w:pPr>
       <w:proofErr w:type="gramStart"/>
       <w:r>
-        <w:t>module</w:t>
-      </w:r>
-      <w:r>
-        <w:t xml:space="preserve">  active</w:t>
+        <w:t>module  active</w:t>
       </w:r>
       <w:proofErr w:type="gramEnd"/>
       <w:r>
@@ -6681,12 +9240,7 @@
       </w:r>
       <w:proofErr w:type="spellEnd"/>
       <w:r>
-        <w:t xml:space="preserve"> mare </w:t>
-      </w:r>
-      <w:bookmarkStart w:id="0" w:name="_GoBack"/>
-      <w:bookmarkEnd w:id="0"/>
-      <w:r>
-        <w:t xml:space="preserve">de </w:t>
+        <w:t xml:space="preserve"> mare de </w:t>
       </w:r>
       <w:proofErr w:type="spellStart"/>
       <w:r>
@@ -6754,10 +9308,7 @@
       </w:r>
       <w:proofErr w:type="spellStart"/>
       <w:r>
-        <w:t>ju</w:t>
-      </w:r>
-      <w:r>
-        <w:t>catorului</w:t>
+        <w:t>jucatorului</w:t>
       </w:r>
       <w:proofErr w:type="spellEnd"/>
       <w:r>
@@ -10633,7 +13184,7 @@
 </file>
 
 <file path=customXml/itemProps1.xml><?xml version="1.0" encoding="utf-8"?>
-<ds:datastoreItem xmlns:ds="http://schemas.openxmlformats.org/officeDocument/2006/customXml" ds:itemID="{112E7A67-816C-4259-82E1-1040344383CE}">
+<ds:datastoreItem xmlns:ds="http://schemas.openxmlformats.org/officeDocument/2006/customXml" ds:itemID="{1C0C9FE8-6BE5-471E-A786-3A10B1BE3700}">
   <ds:schemaRefs>
     <ds:schemaRef ds:uri="http://schemas.openxmlformats.org/officeDocument/2006/bibliography"/>
   </ds:schemaRefs>

</xml_diff>